<commit_message>
done upto ex 1.12
</commit_message>
<xml_diff>
--- a/Part 1 Exercises.docx
+++ b/Part 1 Exercises.docx
@@ -1,9 +1,12 @@
 
 <file path=word/document.xml><?xml version="1.0" encoding="utf-8"?>
-<w:document xmlns:wpc="http://schemas.microsoft.com/office/word/2010/wordprocessingCanvas" xmlns:cx="http://schemas.microsoft.com/office/drawing/2014/chartex" xmlns:cx1="http://schemas.microsoft.com/office/drawing/2015/9/8/chartex" xmlns:cx2="http://schemas.microsoft.com/office/drawing/2015/10/21/chartex" xmlns:cx3="http://schemas.microsoft.com/office/drawing/2016/5/9/chartex" xmlns:cx4="http://schemas.microsoft.com/office/drawing/2016/5/10/chartex" xmlns:cx5="http://schemas.microsoft.com/office/drawing/2016/5/11/chartex" xmlns:cx6="http://schemas.microsoft.com/office/drawing/2016/5/12/chartex" xmlns:cx7="http://schemas.microsoft.com/office/drawing/2016/5/13/chartex" xmlns:cx8="http://schemas.microsoft.com/office/drawing/2016/5/14/chartex" xmlns:mc="http://schemas.openxmlformats.org/markup-compatibility/2006" xmlns:aink="http://schemas.microsoft.com/office/drawing/2016/ink" xmlns:am3d="http://schemas.microsoft.com/office/drawing/2017/model3d" xmlns:o="urn:schemas-microsoft-com:office:office" xmlns:oel="http://schemas.microsoft.com/office/2019/extlst" xmlns:r="http://schemas.openxmlformats.org/officeDocument/2006/relationships" xmlns:m="http://schemas.openxmlformats.org/officeDocument/2006/math" xmlns:v="urn:schemas-microsoft-com:vml" xmlns:wp14="http://schemas.microsoft.com/office/word/2010/wordprocessingDrawing" xmlns:wp="http://schemas.openxmlformats.org/drawingml/2006/wordprocessingDrawing" xmlns:w10="urn:schemas-microsoft-com:office:word" xmlns:w="http://schemas.openxmlformats.org/wordprocessingml/2006/main" xmlns:w14="http://schemas.microsoft.com/office/word/2010/wordml" xmlns:w15="http://schemas.microsoft.com/office/word/2012/wordml" xmlns:w16cex="http://schemas.microsoft.com/office/word/2018/wordml/cex" xmlns:w16cid="http://schemas.microsoft.com/office/word/2016/wordml/cid" xmlns:w16="http://schemas.microsoft.com/office/word/2018/wordml" xmlns:w16du="http://schemas.microsoft.com/office/word/2023/wordml/word16du" xmlns:w16sdtdh="http://schemas.microsoft.com/office/word/2020/wordml/sdtdatahash" xmlns:w16se="http://schemas.microsoft.com/office/word/2015/wordml/symex" xmlns:wpg="http://schemas.microsoft.com/office/word/2010/wordprocessingGroup" xmlns:wpi="http://schemas.microsoft.com/office/word/2010/wordprocessingInk" xmlns:wne="http://schemas.microsoft.com/office/word/2006/wordml" xmlns:wps="http://schemas.microsoft.com/office/word/2010/wordprocessingShape" mc:Ignorable="w14 w15 w16se w16cid w16 w16cex w16sdtdh w16du wp14">
+<w:document xmlns:wpc="http://schemas.microsoft.com/office/word/2010/wordprocessingCanvas" xmlns:cx="http://schemas.microsoft.com/office/drawing/2014/chartex" xmlns:cx1="http://schemas.microsoft.com/office/drawing/2015/9/8/chartex" xmlns:cx2="http://schemas.microsoft.com/office/drawing/2015/10/21/chartex" xmlns:cx3="http://schemas.microsoft.com/office/drawing/2016/5/9/chartex" xmlns:cx4="http://schemas.microsoft.com/office/drawing/2016/5/10/chartex" xmlns:cx5="http://schemas.microsoft.com/office/drawing/2016/5/11/chartex" xmlns:cx6="http://schemas.microsoft.com/office/drawing/2016/5/12/chartex" xmlns:cx7="http://schemas.microsoft.com/office/drawing/2016/5/13/chartex" xmlns:cx8="http://schemas.microsoft.com/office/drawing/2016/5/14/chartex" xmlns:mc="http://schemas.openxmlformats.org/markup-compatibility/2006" xmlns:aink="http://schemas.microsoft.com/office/drawing/2016/ink" xmlns:am3d="http://schemas.microsoft.com/office/drawing/2017/model3d" xmlns:o="urn:schemas-microsoft-com:office:office" xmlns:oel="http://schemas.microsoft.com/office/2019/extlst" xmlns:r="http://schemas.openxmlformats.org/officeDocument/2006/relationships" xmlns:m="http://schemas.openxmlformats.org/officeDocument/2006/math" xmlns:v="urn:schemas-microsoft-com:vml" xmlns:wp14="http://schemas.microsoft.com/office/word/2010/wordprocessingDrawing" xmlns:wp="http://schemas.openxmlformats.org/drawingml/2006/wordprocessingDrawing" xmlns:w10="urn:schemas-microsoft-com:office:word" xmlns:w="http://schemas.openxmlformats.org/wordprocessingml/2006/main" xmlns:w14="http://schemas.microsoft.com/office/word/2010/wordml" xmlns:w15="http://schemas.microsoft.com/office/word/2012/wordml" xmlns:w16cex="http://schemas.microsoft.com/office/word/2018/wordml/cex" xmlns:w16cid="http://schemas.microsoft.com/office/word/2016/wordml/cid" xmlns:w16="http://schemas.microsoft.com/office/word/2018/wordml" xmlns:w16du="http://schemas.microsoft.com/office/word/2023/wordml/word16du" xmlns:w16sdtdh="http://schemas.microsoft.com/office/word/2020/wordml/sdtdatahash" xmlns:w16sdtfl="http://schemas.microsoft.com/office/word/2024/wordml/sdtformatlock" xmlns:w16se="http://schemas.microsoft.com/office/word/2015/wordml/symex" xmlns:wpg="http://schemas.microsoft.com/office/word/2010/wordprocessingGroup" xmlns:wpi="http://schemas.microsoft.com/office/word/2010/wordprocessingInk" xmlns:wne="http://schemas.microsoft.com/office/word/2006/wordml" xmlns:wps="http://schemas.microsoft.com/office/word/2010/wordprocessingShape" mc:Ignorable="w14 w15 w16se w16cid w16 w16cex w16sdtdh w16sdtfl w16du wp14">
   <w:body>
     <w:p>
       <w:r>
+        <w:rPr>
+          <w:noProof/>
+        </w:rPr>
         <w:drawing>
           <wp:inline distT="0" distB="0" distL="0" distR="0" wp14:anchorId="654039B7" wp14:editId="76B752D7">
             <wp:extent cx="5731510" cy="1871980"/>
@@ -20,7 +23,7 @@
                     <pic:cNvPicPr/>
                   </pic:nvPicPr>
                   <pic:blipFill>
-                    <a:blip r:embed="rId4"/>
+                    <a:blip r:embed="rId5"/>
                     <a:stretch>
                       <a:fillRect/>
                     </a:stretch>
@@ -43,6 +46,9 @@
     </w:p>
     <w:p>
       <w:r>
+        <w:rPr>
+          <w:noProof/>
+        </w:rPr>
         <w:drawing>
           <wp:inline distT="0" distB="0" distL="0" distR="0" wp14:anchorId="4510B983" wp14:editId="3E799286">
             <wp:extent cx="5731510" cy="492125"/>
@@ -59,7 +65,7 @@
                     <pic:cNvPicPr/>
                   </pic:nvPicPr>
                   <pic:blipFill>
-                    <a:blip r:embed="rId5"/>
+                    <a:blip r:embed="rId6"/>
                     <a:stretch>
                       <a:fillRect/>
                     </a:stretch>
@@ -82,6 +88,9 @@
     </w:p>
     <w:p>
       <w:r>
+        <w:rPr>
+          <w:noProof/>
+        </w:rPr>
         <w:drawing>
           <wp:inline distT="0" distB="0" distL="0" distR="0" wp14:anchorId="24CCF974" wp14:editId="2170D0DF">
             <wp:extent cx="5731510" cy="1485900"/>
@@ -98,7 +107,7 @@
                     <pic:cNvPicPr/>
                   </pic:nvPicPr>
                   <pic:blipFill>
-                    <a:blip r:embed="rId6"/>
+                    <a:blip r:embed="rId7"/>
                     <a:stretch>
                       <a:fillRect/>
                     </a:stretch>
@@ -121,6 +130,9 @@
     </w:p>
     <w:p>
       <w:r>
+        <w:rPr>
+          <w:noProof/>
+        </w:rPr>
         <w:drawing>
           <wp:inline distT="0" distB="0" distL="0" distR="0" wp14:anchorId="083E4AC9" wp14:editId="3DC259F8">
             <wp:extent cx="5731510" cy="856615"/>
@@ -137,7 +149,7 @@
                     <pic:cNvPicPr/>
                   </pic:nvPicPr>
                   <pic:blipFill>
-                    <a:blip r:embed="rId7"/>
+                    <a:blip r:embed="rId8"/>
                     <a:stretch>
                       <a:fillRect/>
                     </a:stretch>
@@ -158,6 +170,663 @@
         </w:drawing>
       </w:r>
     </w:p>
+    <w:p/>
+    <w:p>
+      <w:r>
+        <w:rPr>
+          <w:noProof/>
+        </w:rPr>
+        <w:drawing>
+          <wp:inline distT="0" distB="0" distL="0" distR="0" wp14:anchorId="6133D7AD" wp14:editId="2050E582">
+            <wp:extent cx="5731510" cy="1934210"/>
+            <wp:effectExtent l="0" t="0" r="2540" b="8890"/>
+            <wp:docPr id="1244554902" name="Picture 1" descr="A screenshot of a computer&#10;&#10;Description automatically generated"/>
+            <wp:cNvGraphicFramePr>
+              <a:graphicFrameLocks xmlns:a="http://schemas.openxmlformats.org/drawingml/2006/main" noChangeAspect="1"/>
+            </wp:cNvGraphicFramePr>
+            <a:graphic xmlns:a="http://schemas.openxmlformats.org/drawingml/2006/main">
+              <a:graphicData uri="http://schemas.openxmlformats.org/drawingml/2006/picture">
+                <pic:pic xmlns:pic="http://schemas.openxmlformats.org/drawingml/2006/picture">
+                  <pic:nvPicPr>
+                    <pic:cNvPr id="1244554902" name="Picture 1" descr="A screenshot of a computer&#10;&#10;Description automatically generated"/>
+                    <pic:cNvPicPr/>
+                  </pic:nvPicPr>
+                  <pic:blipFill>
+                    <a:blip r:embed="rId9"/>
+                    <a:stretch>
+                      <a:fillRect/>
+                    </a:stretch>
+                  </pic:blipFill>
+                  <pic:spPr>
+                    <a:xfrm>
+                      <a:off x="0" y="0"/>
+                      <a:ext cx="5731510" cy="1934210"/>
+                    </a:xfrm>
+                    <a:prstGeom prst="rect">
+                      <a:avLst/>
+                    </a:prstGeom>
+                  </pic:spPr>
+                </pic:pic>
+              </a:graphicData>
+            </a:graphic>
+          </wp:inline>
+        </w:drawing>
+      </w:r>
+    </w:p>
+    <w:p/>
+    <w:p>
+      <w:r>
+        <w:rPr>
+          <w:noProof/>
+        </w:rPr>
+        <w:lastRenderedPageBreak/>
+        <w:drawing>
+          <wp:inline distT="0" distB="0" distL="0" distR="0" wp14:anchorId="39541987" wp14:editId="34641001">
+            <wp:extent cx="5731510" cy="2703195"/>
+            <wp:effectExtent l="0" t="0" r="2540" b="1905"/>
+            <wp:docPr id="137646051" name="Picture 1" descr="A black screen with white text&#10;&#10;Description automatically generated"/>
+            <wp:cNvGraphicFramePr>
+              <a:graphicFrameLocks xmlns:a="http://schemas.openxmlformats.org/drawingml/2006/main" noChangeAspect="1"/>
+            </wp:cNvGraphicFramePr>
+            <a:graphic xmlns:a="http://schemas.openxmlformats.org/drawingml/2006/main">
+              <a:graphicData uri="http://schemas.openxmlformats.org/drawingml/2006/picture">
+                <pic:pic xmlns:pic="http://schemas.openxmlformats.org/drawingml/2006/picture">
+                  <pic:nvPicPr>
+                    <pic:cNvPr id="137646051" name="Picture 1" descr="A black screen with white text&#10;&#10;Description automatically generated"/>
+                    <pic:cNvPicPr/>
+                  </pic:nvPicPr>
+                  <pic:blipFill>
+                    <a:blip r:embed="rId10"/>
+                    <a:stretch>
+                      <a:fillRect/>
+                    </a:stretch>
+                  </pic:blipFill>
+                  <pic:spPr>
+                    <a:xfrm>
+                      <a:off x="0" y="0"/>
+                      <a:ext cx="5731510" cy="2703195"/>
+                    </a:xfrm>
+                    <a:prstGeom prst="rect">
+                      <a:avLst/>
+                    </a:prstGeom>
+                  </pic:spPr>
+                </pic:pic>
+              </a:graphicData>
+            </a:graphic>
+          </wp:inline>
+        </w:drawing>
+      </w:r>
+    </w:p>
+    <w:p/>
+    <w:p>
+      <w:r>
+        <w:rPr>
+          <w:noProof/>
+        </w:rPr>
+        <w:drawing>
+          <wp:inline distT="0" distB="0" distL="0" distR="0" wp14:anchorId="2B0737E5" wp14:editId="0C35A6CC">
+            <wp:extent cx="5731510" cy="4858385"/>
+            <wp:effectExtent l="0" t="0" r="2540" b="0"/>
+            <wp:docPr id="1621818956" name="Picture 1" descr="A screenshot of a computer program&#10;&#10;Description automatically generated"/>
+            <wp:cNvGraphicFramePr>
+              <a:graphicFrameLocks xmlns:a="http://schemas.openxmlformats.org/drawingml/2006/main" noChangeAspect="1"/>
+            </wp:cNvGraphicFramePr>
+            <a:graphic xmlns:a="http://schemas.openxmlformats.org/drawingml/2006/main">
+              <a:graphicData uri="http://schemas.openxmlformats.org/drawingml/2006/picture">
+                <pic:pic xmlns:pic="http://schemas.openxmlformats.org/drawingml/2006/picture">
+                  <pic:nvPicPr>
+                    <pic:cNvPr id="1621818956" name="Picture 1" descr="A screenshot of a computer program&#10;&#10;Description automatically generated"/>
+                    <pic:cNvPicPr/>
+                  </pic:nvPicPr>
+                  <pic:blipFill>
+                    <a:blip r:embed="rId11"/>
+                    <a:stretch>
+                      <a:fillRect/>
+                    </a:stretch>
+                  </pic:blipFill>
+                  <pic:spPr>
+                    <a:xfrm>
+                      <a:off x="0" y="0"/>
+                      <a:ext cx="5731510" cy="4858385"/>
+                    </a:xfrm>
+                    <a:prstGeom prst="rect">
+                      <a:avLst/>
+                    </a:prstGeom>
+                  </pic:spPr>
+                </pic:pic>
+              </a:graphicData>
+            </a:graphic>
+          </wp:inline>
+        </w:drawing>
+      </w:r>
+    </w:p>
+    <w:p/>
+    <w:p/>
+    <w:p>
+      <w:pPr>
+        <w:pStyle w:val="ListParagraph"/>
+        <w:numPr>
+          <w:ilvl w:val="0"/>
+          <w:numId w:val="1"/>
+        </w:numPr>
+      </w:pPr>
+      <w:r>
+        <w:lastRenderedPageBreak/>
+        <w:t>Start the container</w:t>
+      </w:r>
+    </w:p>
+    <w:p>
+      <w:r>
+        <w:t>docker run -it --name ubuntu ubuntu sh -c "while true; do echo 'Input website:'; read website; echo 'Searching..'; sleep 1; curl http://$website; done"</w:t>
+      </w:r>
+    </w:p>
+    <w:p>
+      <w:pPr>
+        <w:pStyle w:val="ListParagraph"/>
+        <w:numPr>
+          <w:ilvl w:val="0"/>
+          <w:numId w:val="1"/>
+        </w:numPr>
+      </w:pPr>
+      <w:r>
+        <w:t>Go inside the container and install curl</w:t>
+      </w:r>
+    </w:p>
+    <w:p>
+      <w:pPr>
+        <w:pStyle w:val="ListParagraph"/>
+      </w:pPr>
+      <w:r>
+        <w:t>docker exec -it ubuntu bash</w:t>
+      </w:r>
+    </w:p>
+    <w:p>
+      <w:pPr>
+        <w:pStyle w:val="ListParagraph"/>
+      </w:pPr>
+      <w:r>
+        <w:t>apt-get update</w:t>
+      </w:r>
+    </w:p>
+    <w:p>
+      <w:pPr>
+        <w:pStyle w:val="ListParagraph"/>
+      </w:pPr>
+      <w:r>
+        <w:t>apt-get -y install curl</w:t>
+      </w:r>
+    </w:p>
+    <w:p/>
+    <w:p>
+      <w:r>
+        <w:rPr>
+          <w:noProof/>
+        </w:rPr>
+        <w:drawing>
+          <wp:inline distT="0" distB="0" distL="0" distR="0" wp14:anchorId="714EB35B" wp14:editId="2ECB0537">
+            <wp:extent cx="5731510" cy="4020820"/>
+            <wp:effectExtent l="0" t="0" r="2540" b="0"/>
+            <wp:docPr id="1866840349" name="Picture 1" descr="A screenshot of a computer&#10;&#10;Description automatically generated"/>
+            <wp:cNvGraphicFramePr>
+              <a:graphicFrameLocks xmlns:a="http://schemas.openxmlformats.org/drawingml/2006/main" noChangeAspect="1"/>
+            </wp:cNvGraphicFramePr>
+            <a:graphic xmlns:a="http://schemas.openxmlformats.org/drawingml/2006/main">
+              <a:graphicData uri="http://schemas.openxmlformats.org/drawingml/2006/picture">
+                <pic:pic xmlns:pic="http://schemas.openxmlformats.org/drawingml/2006/picture">
+                  <pic:nvPicPr>
+                    <pic:cNvPr id="1866840349" name="Picture 1" descr="A screenshot of a computer&#10;&#10;Description automatically generated"/>
+                    <pic:cNvPicPr/>
+                  </pic:nvPicPr>
+                  <pic:blipFill>
+                    <a:blip r:embed="rId12"/>
+                    <a:stretch>
+                      <a:fillRect/>
+                    </a:stretch>
+                  </pic:blipFill>
+                  <pic:spPr>
+                    <a:xfrm>
+                      <a:off x="0" y="0"/>
+                      <a:ext cx="5731510" cy="4020820"/>
+                    </a:xfrm>
+                    <a:prstGeom prst="rect">
+                      <a:avLst/>
+                    </a:prstGeom>
+                  </pic:spPr>
+                </pic:pic>
+              </a:graphicData>
+            </a:graphic>
+          </wp:inline>
+        </w:drawing>
+      </w:r>
+    </w:p>
+    <w:p>
+      <w:r>
+        <w:rPr>
+          <w:noProof/>
+        </w:rPr>
+        <w:drawing>
+          <wp:inline distT="0" distB="0" distL="0" distR="0" wp14:anchorId="177F0BD1" wp14:editId="3C2C7034">
+            <wp:extent cx="5731510" cy="1882140"/>
+            <wp:effectExtent l="0" t="0" r="2540" b="3810"/>
+            <wp:docPr id="1488598930" name="Picture 1" descr="A computer screen with white text&#10;&#10;Description automatically generated"/>
+            <wp:cNvGraphicFramePr>
+              <a:graphicFrameLocks xmlns:a="http://schemas.openxmlformats.org/drawingml/2006/main" noChangeAspect="1"/>
+            </wp:cNvGraphicFramePr>
+            <a:graphic xmlns:a="http://schemas.openxmlformats.org/drawingml/2006/main">
+              <a:graphicData uri="http://schemas.openxmlformats.org/drawingml/2006/picture">
+                <pic:pic xmlns:pic="http://schemas.openxmlformats.org/drawingml/2006/picture">
+                  <pic:nvPicPr>
+                    <pic:cNvPr id="1488598930" name="Picture 1" descr="A computer screen with white text&#10;&#10;Description automatically generated"/>
+                    <pic:cNvPicPr/>
+                  </pic:nvPicPr>
+                  <pic:blipFill>
+                    <a:blip r:embed="rId13"/>
+                    <a:stretch>
+                      <a:fillRect/>
+                    </a:stretch>
+                  </pic:blipFill>
+                  <pic:spPr>
+                    <a:xfrm>
+                      <a:off x="0" y="0"/>
+                      <a:ext cx="5731510" cy="1882140"/>
+                    </a:xfrm>
+                    <a:prstGeom prst="rect">
+                      <a:avLst/>
+                    </a:prstGeom>
+                  </pic:spPr>
+                </pic:pic>
+              </a:graphicData>
+            </a:graphic>
+          </wp:inline>
+        </w:drawing>
+      </w:r>
+    </w:p>
+    <w:p>
+      <w:r>
+        <w:br w:type="page"/>
+      </w:r>
+    </w:p>
+    <w:p>
+      <w:pPr>
+        <w:rPr>
+          <w:b/>
+          <w:bCs/>
+          <w:lang w:val="en-FI"/>
+        </w:rPr>
+      </w:pPr>
+      <w:r>
+        <w:rPr>
+          <w:b/>
+          <w:bCs/>
+          <w:lang w:val="en-FI"/>
+        </w:rPr>
+        <w:lastRenderedPageBreak/>
+        <w:t>Exercises 1.7 - 1.8</w:t>
+      </w:r>
+    </w:p>
+    <w:p>
+      <w:r>
+        <w:drawing>
+          <wp:inline distT="0" distB="0" distL="0" distR="0" wp14:anchorId="6E9EB9AD" wp14:editId="0C432AB6">
+            <wp:extent cx="5731510" cy="5874385"/>
+            <wp:effectExtent l="0" t="0" r="2540" b="0"/>
+            <wp:docPr id="46134047" name="Picture 1" descr="A screenshot of a computer program&#10;&#10;Description automatically generated"/>
+            <wp:cNvGraphicFramePr>
+              <a:graphicFrameLocks xmlns:a="http://schemas.openxmlformats.org/drawingml/2006/main" noChangeAspect="1"/>
+            </wp:cNvGraphicFramePr>
+            <a:graphic xmlns:a="http://schemas.openxmlformats.org/drawingml/2006/main">
+              <a:graphicData uri="http://schemas.openxmlformats.org/drawingml/2006/picture">
+                <pic:pic xmlns:pic="http://schemas.openxmlformats.org/drawingml/2006/picture">
+                  <pic:nvPicPr>
+                    <pic:cNvPr id="46134047" name="Picture 1" descr="A screenshot of a computer program&#10;&#10;Description automatically generated"/>
+                    <pic:cNvPicPr/>
+                  </pic:nvPicPr>
+                  <pic:blipFill>
+                    <a:blip r:embed="rId14"/>
+                    <a:stretch>
+                      <a:fillRect/>
+                    </a:stretch>
+                  </pic:blipFill>
+                  <pic:spPr>
+                    <a:xfrm>
+                      <a:off x="0" y="0"/>
+                      <a:ext cx="5731510" cy="5874385"/>
+                    </a:xfrm>
+                    <a:prstGeom prst="rect">
+                      <a:avLst/>
+                    </a:prstGeom>
+                  </pic:spPr>
+                </pic:pic>
+              </a:graphicData>
+            </a:graphic>
+          </wp:inline>
+        </w:drawing>
+      </w:r>
+    </w:p>
+    <w:p>
+      <w:r>
+        <w:drawing>
+          <wp:inline distT="0" distB="0" distL="0" distR="0" wp14:anchorId="1F770EBA" wp14:editId="0F226CD9">
+            <wp:extent cx="3703641" cy="2156647"/>
+            <wp:effectExtent l="0" t="0" r="0" b="0"/>
+            <wp:docPr id="1493768686" name="Picture 1" descr="A screenshot of a computer&#10;&#10;Description automatically generated"/>
+            <wp:cNvGraphicFramePr>
+              <a:graphicFrameLocks xmlns:a="http://schemas.openxmlformats.org/drawingml/2006/main" noChangeAspect="1"/>
+            </wp:cNvGraphicFramePr>
+            <a:graphic xmlns:a="http://schemas.openxmlformats.org/drawingml/2006/main">
+              <a:graphicData uri="http://schemas.openxmlformats.org/drawingml/2006/picture">
+                <pic:pic xmlns:pic="http://schemas.openxmlformats.org/drawingml/2006/picture">
+                  <pic:nvPicPr>
+                    <pic:cNvPr id="1493768686" name="Picture 1" descr="A screenshot of a computer&#10;&#10;Description automatically generated"/>
+                    <pic:cNvPicPr/>
+                  </pic:nvPicPr>
+                  <pic:blipFill>
+                    <a:blip r:embed="rId15"/>
+                    <a:stretch>
+                      <a:fillRect/>
+                    </a:stretch>
+                  </pic:blipFill>
+                  <pic:spPr>
+                    <a:xfrm>
+                      <a:off x="0" y="0"/>
+                      <a:ext cx="3703641" cy="2156647"/>
+                    </a:xfrm>
+                    <a:prstGeom prst="rect">
+                      <a:avLst/>
+                    </a:prstGeom>
+                  </pic:spPr>
+                </pic:pic>
+              </a:graphicData>
+            </a:graphic>
+          </wp:inline>
+        </w:drawing>
+      </w:r>
+    </w:p>
+    <w:p>
+      <w:r>
+        <w:lastRenderedPageBreak/>
+        <w:drawing>
+          <wp:inline distT="0" distB="0" distL="0" distR="0" wp14:anchorId="5B237F87" wp14:editId="5AC1FD85">
+            <wp:extent cx="5731510" cy="5865495"/>
+            <wp:effectExtent l="0" t="0" r="2540" b="1905"/>
+            <wp:docPr id="1594697051" name="Picture 1" descr="A screenshot of a computer&#10;&#10;Description automatically generated"/>
+            <wp:cNvGraphicFramePr>
+              <a:graphicFrameLocks xmlns:a="http://schemas.openxmlformats.org/drawingml/2006/main" noChangeAspect="1"/>
+            </wp:cNvGraphicFramePr>
+            <a:graphic xmlns:a="http://schemas.openxmlformats.org/drawingml/2006/main">
+              <a:graphicData uri="http://schemas.openxmlformats.org/drawingml/2006/picture">
+                <pic:pic xmlns:pic="http://schemas.openxmlformats.org/drawingml/2006/picture">
+                  <pic:nvPicPr>
+                    <pic:cNvPr id="1594697051" name="Picture 1" descr="A screenshot of a computer&#10;&#10;Description automatically generated"/>
+                    <pic:cNvPicPr/>
+                  </pic:nvPicPr>
+                  <pic:blipFill>
+                    <a:blip r:embed="rId16"/>
+                    <a:stretch>
+                      <a:fillRect/>
+                    </a:stretch>
+                  </pic:blipFill>
+                  <pic:spPr>
+                    <a:xfrm>
+                      <a:off x="0" y="0"/>
+                      <a:ext cx="5731510" cy="5865495"/>
+                    </a:xfrm>
+                    <a:prstGeom prst="rect">
+                      <a:avLst/>
+                    </a:prstGeom>
+                  </pic:spPr>
+                </pic:pic>
+              </a:graphicData>
+            </a:graphic>
+          </wp:inline>
+        </w:drawing>
+      </w:r>
+    </w:p>
+    <w:p>
+      <w:r>
+        <w:drawing>
+          <wp:inline distT="0" distB="0" distL="0" distR="0" wp14:anchorId="789B41A1" wp14:editId="4AE7F9CE">
+            <wp:extent cx="5227773" cy="1546994"/>
+            <wp:effectExtent l="0" t="0" r="0" b="0"/>
+            <wp:docPr id="956534350" name="Picture 1" descr="A computer screen with a web service&#10;&#10;Description automatically generated with medium confidence"/>
+            <wp:cNvGraphicFramePr>
+              <a:graphicFrameLocks xmlns:a="http://schemas.openxmlformats.org/drawingml/2006/main" noChangeAspect="1"/>
+            </wp:cNvGraphicFramePr>
+            <a:graphic xmlns:a="http://schemas.openxmlformats.org/drawingml/2006/main">
+              <a:graphicData uri="http://schemas.openxmlformats.org/drawingml/2006/picture">
+                <pic:pic xmlns:pic="http://schemas.openxmlformats.org/drawingml/2006/picture">
+                  <pic:nvPicPr>
+                    <pic:cNvPr id="956534350" name="Picture 1" descr="A computer screen with a web service&#10;&#10;Description automatically generated with medium confidence"/>
+                    <pic:cNvPicPr/>
+                  </pic:nvPicPr>
+                  <pic:blipFill>
+                    <a:blip r:embed="rId17"/>
+                    <a:stretch>
+                      <a:fillRect/>
+                    </a:stretch>
+                  </pic:blipFill>
+                  <pic:spPr>
+                    <a:xfrm>
+                      <a:off x="0" y="0"/>
+                      <a:ext cx="5227773" cy="1546994"/>
+                    </a:xfrm>
+                    <a:prstGeom prst="rect">
+                      <a:avLst/>
+                    </a:prstGeom>
+                  </pic:spPr>
+                </pic:pic>
+              </a:graphicData>
+            </a:graphic>
+          </wp:inline>
+        </w:drawing>
+      </w:r>
+    </w:p>
+    <w:p>
+      <w:r>
+        <w:drawing>
+          <wp:inline distT="0" distB="0" distL="0" distR="0" wp14:anchorId="348C7DC3" wp14:editId="35870B96">
+            <wp:extent cx="5731510" cy="1043305"/>
+            <wp:effectExtent l="0" t="0" r="2540" b="4445"/>
+            <wp:docPr id="726062152" name="Picture 1" descr="A screen shot of a computer&#10;&#10;Description automatically generated"/>
+            <wp:cNvGraphicFramePr>
+              <a:graphicFrameLocks xmlns:a="http://schemas.openxmlformats.org/drawingml/2006/main" noChangeAspect="1"/>
+            </wp:cNvGraphicFramePr>
+            <a:graphic xmlns:a="http://schemas.openxmlformats.org/drawingml/2006/main">
+              <a:graphicData uri="http://schemas.openxmlformats.org/drawingml/2006/picture">
+                <pic:pic xmlns:pic="http://schemas.openxmlformats.org/drawingml/2006/picture">
+                  <pic:nvPicPr>
+                    <pic:cNvPr id="726062152" name="Picture 1" descr="A screen shot of a computer&#10;&#10;Description automatically generated"/>
+                    <pic:cNvPicPr/>
+                  </pic:nvPicPr>
+                  <pic:blipFill>
+                    <a:blip r:embed="rId18"/>
+                    <a:stretch>
+                      <a:fillRect/>
+                    </a:stretch>
+                  </pic:blipFill>
+                  <pic:spPr>
+                    <a:xfrm>
+                      <a:off x="0" y="0"/>
+                      <a:ext cx="5731510" cy="1043305"/>
+                    </a:xfrm>
+                    <a:prstGeom prst="rect">
+                      <a:avLst/>
+                    </a:prstGeom>
+                  </pic:spPr>
+                </pic:pic>
+              </a:graphicData>
+            </a:graphic>
+          </wp:inline>
+        </w:drawing>
+      </w:r>
+    </w:p>
+    <w:p>
+      <w:pPr>
+        <w:pStyle w:val="ListParagraph"/>
+      </w:pPr>
+    </w:p>
+    <w:p>
+      <w:pPr>
+        <w:pStyle w:val="ListParagraph"/>
+      </w:pPr>
+      <w:r>
+        <w:drawing>
+          <wp:inline distT="0" distB="0" distL="0" distR="0" wp14:anchorId="7F920976" wp14:editId="2082005C">
+            <wp:extent cx="5731510" cy="1951990"/>
+            <wp:effectExtent l="0" t="0" r="2540" b="0"/>
+            <wp:docPr id="1845524820" name="Picture 1" descr="A screenshot of a chat&#10;&#10;Description automatically generated"/>
+            <wp:cNvGraphicFramePr>
+              <a:graphicFrameLocks xmlns:a="http://schemas.openxmlformats.org/drawingml/2006/main" noChangeAspect="1"/>
+            </wp:cNvGraphicFramePr>
+            <a:graphic xmlns:a="http://schemas.openxmlformats.org/drawingml/2006/main">
+              <a:graphicData uri="http://schemas.openxmlformats.org/drawingml/2006/picture">
+                <pic:pic xmlns:pic="http://schemas.openxmlformats.org/drawingml/2006/picture">
+                  <pic:nvPicPr>
+                    <pic:cNvPr id="1845524820" name="Picture 1" descr="A screenshot of a chat&#10;&#10;Description automatically generated"/>
+                    <pic:cNvPicPr/>
+                  </pic:nvPicPr>
+                  <pic:blipFill>
+                    <a:blip r:embed="rId19"/>
+                    <a:stretch>
+                      <a:fillRect/>
+                    </a:stretch>
+                  </pic:blipFill>
+                  <pic:spPr>
+                    <a:xfrm>
+                      <a:off x="0" y="0"/>
+                      <a:ext cx="5731510" cy="1951990"/>
+                    </a:xfrm>
+                    <a:prstGeom prst="rect">
+                      <a:avLst/>
+                    </a:prstGeom>
+                  </pic:spPr>
+                </pic:pic>
+              </a:graphicData>
+            </a:graphic>
+          </wp:inline>
+        </w:drawing>
+      </w:r>
+    </w:p>
+    <w:p>
+      <w:pPr>
+        <w:pStyle w:val="ListParagraph"/>
+      </w:pPr>
+      <w:r>
+        <w:drawing>
+          <wp:inline distT="0" distB="0" distL="0" distR="0" wp14:anchorId="36549314" wp14:editId="659B2EF2">
+            <wp:extent cx="5731510" cy="884555"/>
+            <wp:effectExtent l="0" t="0" r="2540" b="0"/>
+            <wp:docPr id="415459237" name="Picture 1" descr="A black screen with white text&#10;&#10;Description automatically generated"/>
+            <wp:cNvGraphicFramePr>
+              <a:graphicFrameLocks xmlns:a="http://schemas.openxmlformats.org/drawingml/2006/main" noChangeAspect="1"/>
+            </wp:cNvGraphicFramePr>
+            <a:graphic xmlns:a="http://schemas.openxmlformats.org/drawingml/2006/main">
+              <a:graphicData uri="http://schemas.openxmlformats.org/drawingml/2006/picture">
+                <pic:pic xmlns:pic="http://schemas.openxmlformats.org/drawingml/2006/picture">
+                  <pic:nvPicPr>
+                    <pic:cNvPr id="415459237" name="Picture 1" descr="A black screen with white text&#10;&#10;Description automatically generated"/>
+                    <pic:cNvPicPr/>
+                  </pic:nvPicPr>
+                  <pic:blipFill>
+                    <a:blip r:embed="rId20"/>
+                    <a:stretch>
+                      <a:fillRect/>
+                    </a:stretch>
+                  </pic:blipFill>
+                  <pic:spPr>
+                    <a:xfrm>
+                      <a:off x="0" y="0"/>
+                      <a:ext cx="5731510" cy="884555"/>
+                    </a:xfrm>
+                    <a:prstGeom prst="rect">
+                      <a:avLst/>
+                    </a:prstGeom>
+                  </pic:spPr>
+                </pic:pic>
+              </a:graphicData>
+            </a:graphic>
+          </wp:inline>
+        </w:drawing>
+      </w:r>
+    </w:p>
+    <w:p>
+      <w:r>
+        <w:drawing>
+          <wp:inline distT="0" distB="0" distL="0" distR="0" wp14:anchorId="47F83C8B" wp14:editId="181441DB">
+            <wp:extent cx="5731510" cy="2040890"/>
+            <wp:effectExtent l="0" t="0" r="2540" b="0"/>
+            <wp:docPr id="1110606962" name="Picture 1" descr="A screenshot of a chat&#10;&#10;Description automatically generated"/>
+            <wp:cNvGraphicFramePr>
+              <a:graphicFrameLocks xmlns:a="http://schemas.openxmlformats.org/drawingml/2006/main" noChangeAspect="1"/>
+            </wp:cNvGraphicFramePr>
+            <a:graphic xmlns:a="http://schemas.openxmlformats.org/drawingml/2006/main">
+              <a:graphicData uri="http://schemas.openxmlformats.org/drawingml/2006/picture">
+                <pic:pic xmlns:pic="http://schemas.openxmlformats.org/drawingml/2006/picture">
+                  <pic:nvPicPr>
+                    <pic:cNvPr id="1110606962" name="Picture 1" descr="A screenshot of a chat&#10;&#10;Description automatically generated"/>
+                    <pic:cNvPicPr/>
+                  </pic:nvPicPr>
+                  <pic:blipFill>
+                    <a:blip r:embed="rId21"/>
+                    <a:stretch>
+                      <a:fillRect/>
+                    </a:stretch>
+                  </pic:blipFill>
+                  <pic:spPr>
+                    <a:xfrm>
+                      <a:off x="0" y="0"/>
+                      <a:ext cx="5731510" cy="2040890"/>
+                    </a:xfrm>
+                    <a:prstGeom prst="rect">
+                      <a:avLst/>
+                    </a:prstGeom>
+                  </pic:spPr>
+                </pic:pic>
+              </a:graphicData>
+            </a:graphic>
+          </wp:inline>
+        </w:drawing>
+      </w:r>
+    </w:p>
+    <w:p>
+      <w:r>
+        <w:drawing>
+          <wp:inline distT="0" distB="0" distL="0" distR="0" wp14:anchorId="1A74DF06" wp14:editId="5067D107">
+            <wp:extent cx="5731510" cy="1132840"/>
+            <wp:effectExtent l="0" t="0" r="2540" b="0"/>
+            <wp:docPr id="666323647" name="Picture 1" descr="A screen shot of a computer&#10;&#10;Description automatically generated"/>
+            <wp:cNvGraphicFramePr>
+              <a:graphicFrameLocks xmlns:a="http://schemas.openxmlformats.org/drawingml/2006/main" noChangeAspect="1"/>
+            </wp:cNvGraphicFramePr>
+            <a:graphic xmlns:a="http://schemas.openxmlformats.org/drawingml/2006/main">
+              <a:graphicData uri="http://schemas.openxmlformats.org/drawingml/2006/picture">
+                <pic:pic xmlns:pic="http://schemas.openxmlformats.org/drawingml/2006/picture">
+                  <pic:nvPicPr>
+                    <pic:cNvPr id="666323647" name="Picture 1" descr="A screen shot of a computer&#10;&#10;Description automatically generated"/>
+                    <pic:cNvPicPr/>
+                  </pic:nvPicPr>
+                  <pic:blipFill>
+                    <a:blip r:embed="rId22"/>
+                    <a:stretch>
+                      <a:fillRect/>
+                    </a:stretch>
+                  </pic:blipFill>
+                  <pic:spPr>
+                    <a:xfrm>
+                      <a:off x="0" y="0"/>
+                      <a:ext cx="5731510" cy="1132840"/>
+                    </a:xfrm>
+                    <a:prstGeom prst="rect">
+                      <a:avLst/>
+                    </a:prstGeom>
+                  </pic:spPr>
+                </pic:pic>
+              </a:graphicData>
+            </a:graphic>
+          </wp:inline>
+        </w:drawing>
+      </w:r>
+    </w:p>
     <w:sectPr>
       <w:pgSz w:w="11906" w:h="16838"/>
       <w:pgMar w:top="1440" w:right="1440" w:bottom="1440" w:left="1440" w:header="708" w:footer="708" w:gutter="0"/>
@@ -168,8 +837,129 @@
 </w:document>
 </file>
 
+<file path=word/numbering.xml><?xml version="1.0" encoding="utf-8"?>
+<w:numbering xmlns:wpc="http://schemas.microsoft.com/office/word/2010/wordprocessingCanvas" xmlns:cx="http://schemas.microsoft.com/office/drawing/2014/chartex" xmlns:cx1="http://schemas.microsoft.com/office/drawing/2015/9/8/chartex" xmlns:cx2="http://schemas.microsoft.com/office/drawing/2015/10/21/chartex" xmlns:cx3="http://schemas.microsoft.com/office/drawing/2016/5/9/chartex" xmlns:cx4="http://schemas.microsoft.com/office/drawing/2016/5/10/chartex" xmlns:cx5="http://schemas.microsoft.com/office/drawing/2016/5/11/chartex" xmlns:cx6="http://schemas.microsoft.com/office/drawing/2016/5/12/chartex" xmlns:cx7="http://schemas.microsoft.com/office/drawing/2016/5/13/chartex" xmlns:cx8="http://schemas.microsoft.com/office/drawing/2016/5/14/chartex" xmlns:mc="http://schemas.openxmlformats.org/markup-compatibility/2006" xmlns:aink="http://schemas.microsoft.com/office/drawing/2016/ink" xmlns:am3d="http://schemas.microsoft.com/office/drawing/2017/model3d" xmlns:o="urn:schemas-microsoft-com:office:office" xmlns:oel="http://schemas.microsoft.com/office/2019/extlst" xmlns:r="http://schemas.openxmlformats.org/officeDocument/2006/relationships" xmlns:m="http://schemas.openxmlformats.org/officeDocument/2006/math" xmlns:v="urn:schemas-microsoft-com:vml" xmlns:wp14="http://schemas.microsoft.com/office/word/2010/wordprocessingDrawing" xmlns:wp="http://schemas.openxmlformats.org/drawingml/2006/wordprocessingDrawing" xmlns:w10="urn:schemas-microsoft-com:office:word" xmlns:w="http://schemas.openxmlformats.org/wordprocessingml/2006/main" xmlns:w14="http://schemas.microsoft.com/office/word/2010/wordml" xmlns:w15="http://schemas.microsoft.com/office/word/2012/wordml" xmlns:w16cex="http://schemas.microsoft.com/office/word/2018/wordml/cex" xmlns:w16cid="http://schemas.microsoft.com/office/word/2016/wordml/cid" xmlns:w16="http://schemas.microsoft.com/office/word/2018/wordml" xmlns:w16du="http://schemas.microsoft.com/office/word/2023/wordml/word16du" xmlns:w16sdtdh="http://schemas.microsoft.com/office/word/2020/wordml/sdtdatahash" xmlns:w16sdtfl="http://schemas.microsoft.com/office/word/2024/wordml/sdtformatlock" xmlns:w16se="http://schemas.microsoft.com/office/word/2015/wordml/symex" xmlns:wpg="http://schemas.microsoft.com/office/word/2010/wordprocessingGroup" xmlns:wpi="http://schemas.microsoft.com/office/word/2010/wordprocessingInk" xmlns:wne="http://schemas.microsoft.com/office/word/2006/wordml" xmlns:wps="http://schemas.microsoft.com/office/word/2010/wordprocessingShape" mc:Ignorable="w14 w15 w16se w16cid w16 w16cex w16sdtdh w16sdtfl w16du wp14">
+  <w:abstractNum w:abstractNumId="0" w15:restartNumberingAfterBreak="0">
+    <w:nsid w:val="7AEF064F"/>
+    <w:multiLevelType w:val="hybridMultilevel"/>
+    <w:tmpl w:val="C4FA67D4"/>
+    <w:lvl w:ilvl="0" w:tplc="20000001">
+      <w:start w:val="1"/>
+      <w:numFmt w:val="bullet"/>
+      <w:lvlText w:val=""/>
+      <w:lvlJc w:val="left"/>
+      <w:pPr>
+        <w:ind w:left="720" w:hanging="360"/>
+      </w:pPr>
+      <w:rPr>
+        <w:rFonts w:ascii="Symbol" w:hAnsi="Symbol" w:hint="default"/>
+      </w:rPr>
+    </w:lvl>
+    <w:lvl w:ilvl="1" w:tplc="20000003" w:tentative="1">
+      <w:start w:val="1"/>
+      <w:numFmt w:val="bullet"/>
+      <w:lvlText w:val="o"/>
+      <w:lvlJc w:val="left"/>
+      <w:pPr>
+        <w:ind w:left="1440" w:hanging="360"/>
+      </w:pPr>
+      <w:rPr>
+        <w:rFonts w:ascii="Courier New" w:hAnsi="Courier New" w:cs="Courier New" w:hint="default"/>
+      </w:rPr>
+    </w:lvl>
+    <w:lvl w:ilvl="2" w:tplc="20000005" w:tentative="1">
+      <w:start w:val="1"/>
+      <w:numFmt w:val="bullet"/>
+      <w:lvlText w:val=""/>
+      <w:lvlJc w:val="left"/>
+      <w:pPr>
+        <w:ind w:left="2160" w:hanging="360"/>
+      </w:pPr>
+      <w:rPr>
+        <w:rFonts w:ascii="Wingdings" w:hAnsi="Wingdings" w:hint="default"/>
+      </w:rPr>
+    </w:lvl>
+    <w:lvl w:ilvl="3" w:tplc="20000001" w:tentative="1">
+      <w:start w:val="1"/>
+      <w:numFmt w:val="bullet"/>
+      <w:lvlText w:val=""/>
+      <w:lvlJc w:val="left"/>
+      <w:pPr>
+        <w:ind w:left="2880" w:hanging="360"/>
+      </w:pPr>
+      <w:rPr>
+        <w:rFonts w:ascii="Symbol" w:hAnsi="Symbol" w:hint="default"/>
+      </w:rPr>
+    </w:lvl>
+    <w:lvl w:ilvl="4" w:tplc="20000003" w:tentative="1">
+      <w:start w:val="1"/>
+      <w:numFmt w:val="bullet"/>
+      <w:lvlText w:val="o"/>
+      <w:lvlJc w:val="left"/>
+      <w:pPr>
+        <w:ind w:left="3600" w:hanging="360"/>
+      </w:pPr>
+      <w:rPr>
+        <w:rFonts w:ascii="Courier New" w:hAnsi="Courier New" w:cs="Courier New" w:hint="default"/>
+      </w:rPr>
+    </w:lvl>
+    <w:lvl w:ilvl="5" w:tplc="20000005" w:tentative="1">
+      <w:start w:val="1"/>
+      <w:numFmt w:val="bullet"/>
+      <w:lvlText w:val=""/>
+      <w:lvlJc w:val="left"/>
+      <w:pPr>
+        <w:ind w:left="4320" w:hanging="360"/>
+      </w:pPr>
+      <w:rPr>
+        <w:rFonts w:ascii="Wingdings" w:hAnsi="Wingdings" w:hint="default"/>
+      </w:rPr>
+    </w:lvl>
+    <w:lvl w:ilvl="6" w:tplc="20000001" w:tentative="1">
+      <w:start w:val="1"/>
+      <w:numFmt w:val="bullet"/>
+      <w:lvlText w:val=""/>
+      <w:lvlJc w:val="left"/>
+      <w:pPr>
+        <w:ind w:left="5040" w:hanging="360"/>
+      </w:pPr>
+      <w:rPr>
+        <w:rFonts w:ascii="Symbol" w:hAnsi="Symbol" w:hint="default"/>
+      </w:rPr>
+    </w:lvl>
+    <w:lvl w:ilvl="7" w:tplc="20000003" w:tentative="1">
+      <w:start w:val="1"/>
+      <w:numFmt w:val="bullet"/>
+      <w:lvlText w:val="o"/>
+      <w:lvlJc w:val="left"/>
+      <w:pPr>
+        <w:ind w:left="5760" w:hanging="360"/>
+      </w:pPr>
+      <w:rPr>
+        <w:rFonts w:ascii="Courier New" w:hAnsi="Courier New" w:cs="Courier New" w:hint="default"/>
+      </w:rPr>
+    </w:lvl>
+    <w:lvl w:ilvl="8" w:tplc="20000005" w:tentative="1">
+      <w:start w:val="1"/>
+      <w:numFmt w:val="bullet"/>
+      <w:lvlText w:val=""/>
+      <w:lvlJc w:val="left"/>
+      <w:pPr>
+        <w:ind w:left="6480" w:hanging="360"/>
+      </w:pPr>
+      <w:rPr>
+        <w:rFonts w:ascii="Wingdings" w:hAnsi="Wingdings" w:hint="default"/>
+      </w:rPr>
+    </w:lvl>
+  </w:abstractNum>
+  <w:num w:numId="1" w16cid:durableId="1141190251">
+    <w:abstractNumId w:val="0"/>
+  </w:num>
+</w:numbering>
+</file>
+
 <file path=word/styles.xml><?xml version="1.0" encoding="utf-8"?>
-<w:styles xmlns:mc="http://schemas.openxmlformats.org/markup-compatibility/2006" xmlns:r="http://schemas.openxmlformats.org/officeDocument/2006/relationships" xmlns:w="http://schemas.openxmlformats.org/wordprocessingml/2006/main" xmlns:w14="http://schemas.microsoft.com/office/word/2010/wordml" xmlns:w15="http://schemas.microsoft.com/office/word/2012/wordml" xmlns:w16cex="http://schemas.microsoft.com/office/word/2018/wordml/cex" xmlns:w16cid="http://schemas.microsoft.com/office/word/2016/wordml/cid" xmlns:w16="http://schemas.microsoft.com/office/word/2018/wordml" xmlns:w16du="http://schemas.microsoft.com/office/word/2023/wordml/word16du" xmlns:w16sdtdh="http://schemas.microsoft.com/office/word/2020/wordml/sdtdatahash" xmlns:w16se="http://schemas.microsoft.com/office/word/2015/wordml/symex" mc:Ignorable="w14 w15 w16se w16cid w16 w16cex w16sdtdh w16du">
+<w:styles xmlns:mc="http://schemas.openxmlformats.org/markup-compatibility/2006" xmlns:r="http://schemas.openxmlformats.org/officeDocument/2006/relationships" xmlns:w="http://schemas.openxmlformats.org/wordprocessingml/2006/main" xmlns:w14="http://schemas.microsoft.com/office/word/2010/wordml" xmlns:w15="http://schemas.microsoft.com/office/word/2012/wordml" xmlns:w16cex="http://schemas.microsoft.com/office/word/2018/wordml/cex" xmlns:w16cid="http://schemas.microsoft.com/office/word/2016/wordml/cid" xmlns:w16="http://schemas.microsoft.com/office/word/2018/wordml" xmlns:w16du="http://schemas.microsoft.com/office/word/2023/wordml/word16du" xmlns:w16sdtdh="http://schemas.microsoft.com/office/word/2020/wordml/sdtdatahash" xmlns:w16sdtfl="http://schemas.microsoft.com/office/word/2024/wordml/sdtformatlock" xmlns:w16se="http://schemas.microsoft.com/office/word/2015/wordml/symex" mc:Ignorable="w14 w15 w16se w16cid w16 w16cex w16sdtdh w16sdtfl w16du">
   <w:docDefaults>
     <w:rPrDefault>
       <w:rPr>
@@ -596,7 +1386,6 @@
     <w:next w:val="Normal"/>
     <w:link w:val="Heading2Char"/>
     <w:uiPriority w:val="9"/>
-    <w:semiHidden/>
     <w:unhideWhenUsed/>
     <w:qFormat/>
     <w:rsid w:val="006111AE"/>
@@ -771,7 +1560,6 @@
   <w:style w:type="character" w:default="1" w:styleId="DefaultParagraphFont">
     <w:name w:val="Default Paragraph Font"/>
     <w:uiPriority w:val="1"/>
-    <w:semiHidden/>
     <w:unhideWhenUsed/>
   </w:style>
   <w:style w:type="table" w:default="1" w:styleId="TableNormal">
@@ -813,7 +1601,6 @@
     <w:basedOn w:val="DefaultParagraphFont"/>
     <w:link w:val="Heading2"/>
     <w:uiPriority w:val="9"/>
-    <w:semiHidden/>
     <w:rsid w:val="006111AE"/>
     <w:rPr>
       <w:rFonts w:asciiTheme="majorHAnsi" w:eastAsiaTheme="majorEastAsia" w:hAnsiTheme="majorHAnsi" w:cstheme="majorBidi"/>

</xml_diff>